<commit_message>
actualizat raport de analiza
</commit_message>
<xml_diff>
--- a/Raport_de_analiza_IP.docx
+++ b/Raport_de_analiza_IP.docx
@@ -4458,10 +4458,10 @@
           <w:spacing w:val="-1"/>
         </w:rPr>
         <w:drawing>
-          <wp:inline distT="0" distB="0" distL="0" distR="0" wp14:anchorId="4EDEEE14" wp14:editId="3D370609">
-            <wp:extent cx="5631180" cy="3009900"/>
-            <wp:effectExtent l="0" t="0" r="7620" b="0"/>
-            <wp:docPr id="3" name="Picture 3" descr="C:\Users\Sonia\Desktop\modif.png"/>
+          <wp:inline distT="0" distB="0" distL="0" distR="0" wp14:anchorId="285B59E9" wp14:editId="23EEB26A">
+            <wp:extent cx="7061200" cy="3775710"/>
+            <wp:effectExtent l="0" t="0" r="6350" b="0"/>
+            <wp:docPr id="1" name="Picture 1"/>
             <wp:cNvGraphicFramePr>
               <a:graphicFrameLocks xmlns:a="http://schemas.openxmlformats.org/drawingml/2006/main" noChangeAspect="1"/>
             </wp:cNvGraphicFramePr>
@@ -4469,36 +4469,29 @@
               <a:graphicData uri="http://schemas.openxmlformats.org/drawingml/2006/picture">
                 <pic:pic xmlns:pic="http://schemas.openxmlformats.org/drawingml/2006/picture">
                   <pic:nvPicPr>
-                    <pic:cNvPr id="0" name="Picture 1" descr="C:\Users\Sonia\Desktop\modif.png"/>
-                    <pic:cNvPicPr>
-                      <a:picLocks noChangeAspect="1" noChangeArrowheads="1"/>
-                    </pic:cNvPicPr>
+                    <pic:cNvPr id="1" name="pareto.png"/>
+                    <pic:cNvPicPr/>
                   </pic:nvPicPr>
                   <pic:blipFill>
-                    <a:blip r:embed="rId12">
+                    <a:blip r:embed="rId12" cstate="print">
                       <a:extLst>
                         <a:ext uri="{28A0092B-C50C-407E-A947-70E740481C1C}">
                           <a14:useLocalDpi xmlns:a14="http://schemas.microsoft.com/office/drawing/2010/main" val="0"/>
                         </a:ext>
                       </a:extLst>
                     </a:blip>
-                    <a:srcRect/>
                     <a:stretch>
                       <a:fillRect/>
                     </a:stretch>
                   </pic:blipFill>
-                  <pic:spPr bwMode="auto">
+                  <pic:spPr>
                     <a:xfrm>
                       <a:off x="0" y="0"/>
-                      <a:ext cx="5631180" cy="3009900"/>
+                      <a:ext cx="7061200" cy="3775710"/>
                     </a:xfrm>
                     <a:prstGeom prst="rect">
                       <a:avLst/>
                     </a:prstGeom>
-                    <a:noFill/>
-                    <a:ln>
-                      <a:noFill/>
-                    </a:ln>
                   </pic:spPr>
                 </pic:pic>
               </a:graphicData>
@@ -4580,6 +4573,8 @@
           </wp:inline>
         </w:drawing>
       </w:r>
+      <w:bookmarkStart w:id="9" w:name="_GoBack"/>
+      <w:bookmarkEnd w:id="9"/>
     </w:p>
     <w:p>
       <w:pPr>
@@ -4619,8 +4614,6 @@
           <w:lang w:val="ro-RO"/>
         </w:rPr>
       </w:pPr>
-      <w:bookmarkStart w:id="9" w:name="_GoBack"/>
-      <w:bookmarkEnd w:id="9"/>
     </w:p>
     <w:p>
       <w:pPr>
@@ -4658,7 +4651,6 @@
           <w:spacing w:val="-1"/>
           <w:lang w:val="ro-RO"/>
         </w:rPr>
-        <w:lastRenderedPageBreak/>
         <w:t>Specificații</w:t>
       </w:r>
       <w:r>
@@ -6612,21 +6604,6 @@
 </file>
 
 <file path=customXml/item1.xml><?xml version="1.0" encoding="utf-8"?>
-<?mso-contentType ?>
-<FormTemplates xmlns="http://schemas.microsoft.com/sharepoint/v3/contenttype/forms">
-  <Display>DocumentLibraryForm</Display>
-  <Edit>DocumentLibraryForm</Edit>
-  <New>DocumentLibraryForm</New>
-</FormTemplates>
-</file>
-
-<file path=customXml/item2.xml><?xml version="1.0" encoding="utf-8"?>
-<p:properties xmlns:p="http://schemas.microsoft.com/office/2006/metadata/properties" xmlns:xsi="http://www.w3.org/2001/XMLSchema-instance" xmlns:pc="http://schemas.microsoft.com/office/infopath/2007/PartnerControls">
-  <documentManagement/>
-</p:properties>
-</file>
-
-<file path=customXml/item3.xml><?xml version="1.0" encoding="utf-8"?>
 <ct:contentTypeSchema xmlns:ct="http://schemas.microsoft.com/office/2006/metadata/contentType" xmlns:ma="http://schemas.microsoft.com/office/2006/metadata/properties/metaAttributes" ct:_="" ma:_="" ma:contentTypeName="Document" ma:contentTypeID="0x010100FEAE9E0DD7D8344EA87A9FF4608B6EF4" ma:contentTypeVersion="6" ma:contentTypeDescription="Create a new document." ma:contentTypeScope="" ma:versionID="ebd799c4c8351c87a602f9d194a089ba">
   <xsd:schema xmlns:xsd="http://www.w3.org/2001/XMLSchema" xmlns:xs="http://www.w3.org/2001/XMLSchema" xmlns:p="http://schemas.microsoft.com/office/2006/metadata/properties" xmlns:ns2="15ce0899-ef80-4cae-8647-bf5405b1f034" xmlns:ns3="2dc37950-69af-4f21-a3c1-736a2430e14d" targetNamespace="http://schemas.microsoft.com/office/2006/metadata/properties" ma:root="true" ma:fieldsID="96a37018633411d5a550c832dc0a4371" ns2:_="" ns3:_="">
     <xsd:import namespace="15ce0899-ef80-4cae-8647-bf5405b1f034"/>
@@ -6805,24 +6782,22 @@
 </ct:contentTypeSchema>
 </file>
 
-<file path=customXml/itemProps1.xml><?xml version="1.0" encoding="utf-8"?>
-<ds:datastoreItem xmlns:ds="http://schemas.openxmlformats.org/officeDocument/2006/customXml" ds:itemID="{6D75C829-5767-4FE5-8AAA-43AA825EE1A6}">
-  <ds:schemaRefs>
-    <ds:schemaRef ds:uri="http://schemas.microsoft.com/sharepoint/v3/contenttype/forms"/>
-  </ds:schemaRefs>
-</ds:datastoreItem>
+<file path=customXml/item2.xml><?xml version="1.0" encoding="utf-8"?>
+<p:properties xmlns:p="http://schemas.microsoft.com/office/2006/metadata/properties" xmlns:xsi="http://www.w3.org/2001/XMLSchema-instance" xmlns:pc="http://schemas.microsoft.com/office/infopath/2007/PartnerControls">
+  <documentManagement/>
+</p:properties>
 </file>
 
-<file path=customXml/itemProps2.xml><?xml version="1.0" encoding="utf-8"?>
-<ds:datastoreItem xmlns:ds="http://schemas.openxmlformats.org/officeDocument/2006/customXml" ds:itemID="{CD340614-EC5F-4B74-81EC-B7F0FD4D83AB}">
-  <ds:schemaRefs>
-    <ds:schemaRef ds:uri="http://schemas.microsoft.com/office/2006/metadata/properties"/>
-    <ds:schemaRef ds:uri="http://schemas.microsoft.com/office/infopath/2007/PartnerControls"/>
-  </ds:schemaRefs>
-</ds:datastoreItem>
+<file path=customXml/item3.xml><?xml version="1.0" encoding="utf-8"?>
+<?mso-contentType ?>
+<FormTemplates xmlns="http://schemas.microsoft.com/sharepoint/v3/contenttype/forms">
+  <Display>DocumentLibraryForm</Display>
+  <Edit>DocumentLibraryForm</Edit>
+  <New>DocumentLibraryForm</New>
+</FormTemplates>
 </file>
 
-<file path=customXml/itemProps3.xml><?xml version="1.0" encoding="utf-8"?>
+<file path=customXml/itemProps1.xml><?xml version="1.0" encoding="utf-8"?>
 <ds:datastoreItem xmlns:ds="http://schemas.openxmlformats.org/officeDocument/2006/customXml" ds:itemID="{1F31847B-4CE3-4A86-B751-BCF31C074EC8}">
   <ds:schemaRefs>
     <ds:schemaRef ds:uri="http://schemas.microsoft.com/office/2006/metadata/contentType"/>
@@ -6839,4 +6814,21 @@
     <ds:schemaRef ds:uri="http://schemas.microsoft.com/internal/obd"/>
   </ds:schemaRefs>
 </ds:datastoreItem>
+</file>
+
+<file path=customXml/itemProps2.xml><?xml version="1.0" encoding="utf-8"?>
+<ds:datastoreItem xmlns:ds="http://schemas.openxmlformats.org/officeDocument/2006/customXml" ds:itemID="{CD340614-EC5F-4B74-81EC-B7F0FD4D83AB}">
+  <ds:schemaRefs>
+    <ds:schemaRef ds:uri="http://schemas.microsoft.com/office/2006/metadata/properties"/>
+    <ds:schemaRef ds:uri="http://schemas.microsoft.com/office/infopath/2007/PartnerControls"/>
+  </ds:schemaRefs>
+</ds:datastoreItem>
+</file>
+
+<file path=customXml/itemProps3.xml><?xml version="1.0" encoding="utf-8"?>
+<ds:datastoreItem xmlns:ds="http://schemas.openxmlformats.org/officeDocument/2006/customXml" ds:itemID="{6D75C829-5767-4FE5-8AAA-43AA825EE1A6}">
+  <ds:schemaRefs>
+    <ds:schemaRef ds:uri="http://schemas.microsoft.com/sharepoint/v3/contenttype/forms"/>
+  </ds:schemaRefs>
+</ds:datastoreItem>
 </file>
</xml_diff>